<commit_message>
add more content to today's journal
</commit_message>
<xml_diff>
--- a/Writing/Journals/2025-07-08.docx
+++ b/Writing/Journals/2025-07-08.docx
@@ -3,16 +3,58 @@
 <w:document xmlns:wpc="http://schemas.microsoft.com/office/word/2010/wordprocessingCanvas" xmlns:mc="http://schemas.openxmlformats.org/markup-compatibility/2006" xmlns:o="urn:schemas-microsoft-com:office:office" xmlns:r="http://schemas.openxmlformats.org/officeDocument/2006/relationships" xmlns:m="http://schemas.openxmlformats.org/officeDocument/2006/math" xmlns:v="urn:schemas-microsoft-com:vml" xmlns:wp14="http://schemas.microsoft.com/office/word/2010/wordprocessingDrawing" xmlns:wp="http://schemas.openxmlformats.org/drawingml/2006/wordprocessingDrawing" xmlns:w10="urn:schemas-microsoft-com:office:word" xmlns:w="http://schemas.openxmlformats.org/wordprocessingml/2006/main" xmlns:w14="http://schemas.microsoft.com/office/word/2010/wordml" xmlns:wpg="http://schemas.microsoft.com/office/word/2010/wordprocessingGroup" xmlns:wpi="http://schemas.microsoft.com/office/word/2010/wordprocessingInk" xmlns:wne="http://schemas.microsoft.com/office/word/2006/wordml" xmlns:wps="http://schemas.microsoft.com/office/word/2010/wordprocessingShape" mc:Ignorable="w14 wp14">
   <w:body>
     <w:p>
-      <w:pPr>
-        <w:rPr>
-          <w:rFonts w:hint="eastAsia"/>
-        </w:rPr>
-      </w:pPr>
       <w:r>
         <w:rPr>
           <w:rFonts w:hint="eastAsia"/>
         </w:rPr>
         <w:t>Tuesday 8 July 2025</w:t>
+      </w:r>
+    </w:p>
+    <w:p>
+      <w:r>
+        <w:rPr>
+          <w:rFonts w:hint="eastAsia"/>
+        </w:rPr>
+        <w:t>When I was a student, my Chinese teacher told all the students that we should wirte a diary every day. Most of my classmates didn</w:t>
+      </w:r>
+      <w:r>
+        <w:t>’</w:t>
+      </w:r>
+      <w:r>
+        <w:rPr>
+          <w:rFonts w:hint="eastAsia"/>
+        </w:rPr>
+        <w:t>t listen to her, but I did. If I hadn</w:t>
+      </w:r>
+      <w:r>
+        <w:t>’</w:t>
+      </w:r>
+      <w:r>
+        <w:rPr>
+          <w:rFonts w:hint="eastAsia"/>
+        </w:rPr>
+        <w:t>t lost my diary, I would have read it one more time to know what I was thinking when I was a child. It must be interesting to read something I wrot</w:t>
+      </w:r>
+      <w:r>
+        <w:rPr>
+          <w:rFonts w:hint="eastAsia"/>
+        </w:rPr>
+        <w:t xml:space="preserve">e decades ago. Unfortunately, it is implausible to do that. </w:t>
+      </w:r>
+      <w:r>
+        <w:rPr>
+          <w:rFonts w:hint="eastAsia"/>
+        </w:rPr>
+        <w:t>Suddenly, I realised that I</w:t>
+      </w:r>
+      <w:r>
+        <w:t>’</w:t>
+      </w:r>
+      <w:r>
+        <w:rPr>
+          <w:rFonts w:hint="eastAsia"/>
+        </w:rPr>
+        <w:t xml:space="preserve">m almost thirty years old and have nothing but heavy debt. </w:t>
       </w:r>
     </w:p>
     <w:p>
@@ -25,7 +67,37 @@
         <w:rPr>
           <w:rFonts w:hint="eastAsia"/>
         </w:rPr>
-        <w:t>When I was a student, my Chinese teacher told all the students that we should wirte a diary every day. Most of my classmates didn</w:t>
+        <w:t xml:space="preserve">Today tow books, the second and the thrid edition of </w:t>
+      </w:r>
+      <w:r>
+        <w:t>“</w:t>
+      </w:r>
+      <w:r>
+        <w:rPr>
+          <w:rFonts w:hint="eastAsia"/>
+        </w:rPr>
+        <w:t>Advanced Programming in Unix Environment</w:t>
+      </w:r>
+      <w:r>
+        <w:t>”</w:t>
+      </w:r>
+      <w:r>
+        <w:rPr>
+          <w:rFonts w:hint="eastAsia"/>
+        </w:rPr>
+        <w:t xml:space="preserve">,  I bought online days ago were delivered, As a lifelong learner, I will make time for reading them one day and I hope that day will come soon. An influencer of a popular social media recommended that </w:t>
+      </w:r>
+      <w:r>
+        <w:rPr>
+          <w:rFonts w:hint="eastAsia"/>
+        </w:rPr>
+        <w:t xml:space="preserve">anyone who wants to be a software engineer should the four fundamental course of computer science, which are algorightm, computer architecture, operating systems and computer network. Each of them worth 300,000 RMB. </w:t>
+      </w:r>
+      <w:r>
+        <w:rPr>
+          <w:rFonts w:hint="eastAsia"/>
+        </w:rPr>
+        <w:t>Perhaps it will worth more if I can be an exceptional programmer, or less if I don</w:t>
       </w:r>
       <w:r>
         <w:t>’</w:t>
@@ -34,37 +106,7 @@
         <w:rPr>
           <w:rFonts w:hint="eastAsia"/>
         </w:rPr>
-        <w:t>t listen to her, but I did. If I hadn</w:t>
-      </w:r>
-      <w:r>
-        <w:t>’</w:t>
-      </w:r>
-      <w:r>
-        <w:rPr>
-          <w:rFonts w:hint="eastAsia"/>
-        </w:rPr>
-        <w:t>t lost my diary, I would have read it one more time to know what I was thinking when I was a child. It must be interesting to read something I wrot</w:t>
-      </w:r>
-      <w:r>
-        <w:rPr>
-          <w:rFonts w:hint="eastAsia"/>
-        </w:rPr>
-        <w:t xml:space="preserve">e decades ago. Unfortunately, it is implausible to do that. </w:t>
-      </w:r>
-      <w:r>
-        <w:rPr>
-          <w:rFonts w:hint="eastAsia"/>
-        </w:rPr>
-        <w:t>Suddenly, I realised that I</w:t>
-      </w:r>
-      <w:r>
-        <w:t>’</w:t>
-      </w:r>
-      <w:r>
-        <w:rPr>
-          <w:rFonts w:hint="eastAsia"/>
-        </w:rPr>
-        <w:t xml:space="preserve">m almost thirty years old and have nothing but heavy debt. </w:t>
+        <w:t xml:space="preserve">t manage to complete these four courses. </w:t>
       </w:r>
     </w:p>
     <w:p>
@@ -72,37 +114,7 @@
         <w:rPr>
           <w:rFonts w:hint="eastAsia"/>
         </w:rPr>
-        <w:t xml:space="preserve">Today tow books, the second and the thrid edition of </w:t>
-      </w:r>
-      <w:r>
-        <w:t>“</w:t>
-      </w:r>
-      <w:r>
-        <w:rPr>
-          <w:rFonts w:hint="eastAsia"/>
-        </w:rPr>
-        <w:t>Advanced Programming in Unix Environment</w:t>
-      </w:r>
-      <w:r>
-        <w:t>”</w:t>
-      </w:r>
-      <w:r>
-        <w:rPr>
-          <w:rFonts w:hint="eastAsia"/>
-        </w:rPr>
-        <w:t xml:space="preserve">,  I bought online days ago were delivered, As a lifelong learner, I will make time for reading them one day and I hope that day will come soon. An influencer of a popular social media recommended that </w:t>
-      </w:r>
-      <w:r>
-        <w:rPr>
-          <w:rFonts w:hint="eastAsia"/>
-        </w:rPr>
-        <w:t xml:space="preserve">anyone who wants to be a software engineer should the four fundamental course of computer science, which are algorightm, computer architecture, operating systems and computer network. Each of them worth 300,000 RMB. </w:t>
-      </w:r>
-      <w:r>
-        <w:rPr>
-          <w:rFonts w:hint="eastAsia"/>
-        </w:rPr>
-        <w:t>Perhaps it will worth more if I can be an exceptional programmer, or less if I don</w:t>
+        <w:t>It is difficult to keep on going in such a scorching summer since there isn</w:t>
       </w:r>
       <w:r>
         <w:t>’</w:t>
@@ -111,7 +123,25 @@
         <w:rPr>
           <w:rFonts w:hint="eastAsia"/>
         </w:rPr>
-        <w:t xml:space="preserve">t manage to complete these four courses. </w:t>
+        <w:t>t any air conditioning in my study. What I only have is an electric fan which constanly sends cool wind to me so that I don</w:t>
+      </w:r>
+      <w:r>
+        <w:t>’</w:t>
+      </w:r>
+      <w:r>
+        <w:rPr>
+          <w:rFonts w:hint="eastAsia"/>
+        </w:rPr>
+        <w:t>t swelter at the temperature of over 35 degrees celsius. As a matter of fact, I</w:t>
+      </w:r>
+      <w:r>
+        <w:t>’</w:t>
+      </w:r>
+      <w:r>
+        <w:rPr>
+          <w:rFonts w:hint="eastAsia"/>
+        </w:rPr>
+        <w:t xml:space="preserve">m sweltering when I read books in the morning even though the it is the coldest time of a day. </w:t>
       </w:r>
       <w:bookmarkStart w:id="0" w:name="_GoBack"/>
       <w:bookmarkEnd w:id="0"/>

</xml_diff>